<commit_message>
sleek cv with masters appropriately labeled
</commit_message>
<xml_diff>
--- a/_site/misc/dishop-cv-sleek.docx
+++ b/_site/misc/dishop-cv-sleek.docx
@@ -78,7 +78,7 @@
                 <w:noProof/>
               </w:rPr>
               <w:drawing>
-                <wp:inline distT="0" distB="0" distL="0" distR="0" wp14:anchorId="08711BFD" wp14:editId="020CC2C3">
+                <wp:inline distT="0" distB="0" distL="0" distR="0" wp14:anchorId="08711BFD" wp14:editId="2913FDC0">
                   <wp:extent cx="2167051" cy="589225"/>
                   <wp:effectExtent l="0" t="0" r="0" b="0"/>
                   <wp:docPr id="1435453830" name="Picture 1" descr="A blue text on a black background&#10;&#10;AI-generated content may be incorrect."/>
@@ -686,7 +686,22 @@
           <w:szCs w:val="22"/>
         </w:rPr>
         <w:tab/>
-        <w:t>Doctor of Philosophy, Organizational Psychology</w:t>
+      </w:r>
+      <w:r>
+        <w:rPr>
+          <w:rFonts w:ascii="Times New Roman" w:hAnsi="Times New Roman" w:cs="Times New Roman"/>
+          <w:sz w:val="22"/>
+          <w:szCs w:val="22"/>
+        </w:rPr>
+        <w:t>Master of Arts</w:t>
+      </w:r>
+      <w:r>
+        <w:rPr>
+          <w:rFonts w:ascii="Times New Roman" w:hAnsi="Times New Roman" w:cs="Times New Roman"/>
+          <w:sz w:val="22"/>
+          <w:szCs w:val="22"/>
+        </w:rPr>
+        <w:t>, Organizational Psychology</w:t>
       </w:r>
     </w:p>
     <w:p>

</xml_diff>